<commit_message>
W8 WhitePaper and ppt
</commit_message>
<xml_diff>
--- a/Week 5 - 8/Week 7/DRAFT White Paper_Club Soccer Prediction.docx
+++ b/Week 5 - 8/Week 7/DRAFT White Paper_Club Soccer Prediction.docx
@@ -902,6 +902,7 @@
       <w:r>
         <w:rPr>
           <w:rFonts w:ascii="Times New Roman" w:hAnsi="Times New Roman" w:cs="Times New Roman"/>
+          <w:noProof/>
           <w:sz w:val="24"/>
           <w:szCs w:val="24"/>
         </w:rPr>
@@ -1077,7 +1078,7 @@
       <w:r>
         <w:rPr>
           <w:rFonts w:ascii="Times New Roman" w:hAnsi="Times New Roman" w:cs="Times New Roman"/>
-          <w:i/>
+          <w:iCs/>
           <w:sz w:val="24"/>
           <w:szCs w:val="24"/>
         </w:rPr>
@@ -1105,6 +1106,7 @@
       <w:r>
         <w:rPr>
           <w:rFonts w:ascii="Times New Roman" w:hAnsi="Times New Roman" w:cs="Times New Roman"/>
+          <w:noProof/>
           <w:sz w:val="24"/>
           <w:szCs w:val="24"/>
         </w:rPr>
@@ -1240,15 +1242,7 @@
           <w:szCs w:val="24"/>
         </w:rPr>
         <w:lastRenderedPageBreak/>
-        <w:t>If a match was not important to either team, uncertainty in the outcome of the match increased.</w:t>
-      </w:r>
-      <w:r>
-        <w:rPr>
-          <w:rFonts w:ascii="Times New Roman" w:hAnsi="Times New Roman" w:cs="Times New Roman"/>
-          <w:sz w:val="24"/>
-          <w:szCs w:val="24"/>
-        </w:rPr>
-        <w:t xml:space="preserve"> </w:t>
+        <w:t xml:space="preserve">If a match was not important to either team, uncertainty in the outcome of the match increased. </w:t>
       </w:r>
     </w:p>
     <w:p>
@@ -1369,6 +1363,7 @@
       <w:r>
         <w:rPr>
           <w:rFonts w:ascii="Times New Roman" w:hAnsi="Times New Roman" w:cs="Times New Roman"/>
+          <w:noProof/>
           <w:sz w:val="24"/>
           <w:szCs w:val="24"/>
         </w:rPr>
@@ -4106,6 +4101,7 @@
   <w:style w:type="character" w:default="1" w:styleId="DefaultParagraphFont">
     <w:name w:val="Default Paragraph Font"/>
     <w:uiPriority w:val="1"/>
+    <w:semiHidden/>
     <w:unhideWhenUsed/>
   </w:style>
   <w:style w:type="table" w:default="1" w:styleId="TableNormal">

</xml_diff>